<commit_message>
con las nuevas plantillas y mejora de css
</commit_message>
<xml_diff>
--- a/public/plantilla/plantilla_diploma.docx
+++ b/public/plantilla/plantilla_diploma.docx
@@ -328,6 +328,26 @@
         </w:rPr>
         <w:t xml:space="preserve"> Información Académica al dorso.  </w:t>
       </w:r>
+      <w:r>
+        <w:rPr>
+          <w:rFonts w:ascii="Teletype" w:hAnsi="Teletype"/>
+          <w:b/>
+          <w:color w:val="0D0D0D" w:themeColor="text1" w:themeTint="F2"/>
+          <w:sz w:val="24"/>
+        </w:rPr>
+        <w:t>${numregistro</w:t>
+      </w:r>
+      <w:r>
+        <w:rPr>
+          <w:rFonts w:ascii="Teletype" w:hAnsi="Teletype"/>
+          <w:b/>
+          <w:color w:val="0D0D0D" w:themeColor="text1" w:themeTint="F2"/>
+          <w:sz w:val="24"/>
+        </w:rPr>
+        <w:t>}</w:t>
+      </w:r>
+      <w:bookmarkStart w:id="0" w:name="_GoBack"/>
+      <w:bookmarkEnd w:id="0"/>
     </w:p>
     <w:p>
       <w:pPr>
@@ -2645,8 +2665,6 @@
         </w:rPr>
         <w:t>${dia} de ${mes} de ${anio}</w:t>
       </w:r>
-      <w:bookmarkStart w:id="0" w:name="_GoBack"/>
-      <w:bookmarkEnd w:id="0"/>
     </w:p>
     <w:p>
       <w:pPr>

</xml_diff>